<commit_message>
treatment ordering (thanks to Seid)
</commit_message>
<xml_diff>
--- a/inst/examples/example.docx
+++ b/inst/examples/example.docx
@@ -81,421 +81,7 @@
         <w:pStyle w:val="FirstParagraph"/>
       </w:pPr>
       <w:r>
-        <w:t xml:space="preserve">Lets load packages we will be using today. knitr is available on CRAN and you can install robustToxicities from github directly:</w:t>
-      </w:r>
-      <w:r>
-        <w:t xml:space="preserve"> </w:t>
-      </w:r>
-      <w:r>
-        <w:rPr>
-          <w:rStyle w:val="VerbatimChar"/>
-        </w:rPr>
-        <w:t xml:space="preserve">devtools::install_github("finite2/robustToxicities")</w:t>
-      </w:r>
-      <w:r>
-        <w:t xml:space="preserve">. Note than you may need to install the devtools package first. We then load the example data and have a look.</w:t>
-      </w:r>
-    </w:p>
-    <w:p>
-      <w:pPr>
-        <w:pStyle w:val="SourceCode"/>
-      </w:pPr>
-      <w:r>
-        <w:rPr>
-          <w:rStyle w:val="KeywordTok"/>
-        </w:rPr>
-        <w:t xml:space="preserve">library</w:t>
-      </w:r>
-      <w:r>
-        <w:rPr>
-          <w:rStyle w:val="NormalTok"/>
-        </w:rPr>
-        <w:t xml:space="preserve">(robustToxicities)</w:t>
-      </w:r>
-    </w:p>
-    <w:p>
-      <w:pPr>
-        <w:pStyle w:val="SourceCode"/>
-      </w:pPr>
-      <w:r>
-        <w:rPr>
-          <w:rStyle w:val="VerbatimChar"/>
-        </w:rPr>
-        <w:t xml:space="preserve">## Loading required package: stringr</w:t>
-      </w:r>
-    </w:p>
-    <w:p>
-      <w:pPr>
-        <w:pStyle w:val="SourceCode"/>
-      </w:pPr>
-      <w:r>
-        <w:rPr>
-          <w:rStyle w:val="VerbatimChar"/>
-        </w:rPr>
-        <w:t xml:space="preserve">## Loading required package: xtable</w:t>
-      </w:r>
-    </w:p>
-    <w:p>
-      <w:pPr>
-        <w:pStyle w:val="SourceCode"/>
-      </w:pPr>
-      <w:r>
-        <w:rPr>
-          <w:rStyle w:val="KeywordTok"/>
-        </w:rPr>
-        <w:t xml:space="preserve">library</w:t>
-      </w:r>
-      <w:r>
-        <w:rPr>
-          <w:rStyle w:val="NormalTok"/>
-        </w:rPr>
-        <w:t xml:space="preserve">(knitr)</w:t>
-      </w:r>
-    </w:p>
-    <w:p>
-      <w:pPr>
-        <w:pStyle w:val="Heading1"/>
-      </w:pPr>
-      <w:bookmarkStart w:id="23" w:name="time-based-data-example"/>
-      <w:bookmarkEnd w:id="23"/>
-      <w:r>
-        <w:t xml:space="preserve">Time based data example</w:t>
-      </w:r>
-    </w:p>
-    <w:p>
-      <w:pPr>
-        <w:pStyle w:val="FirstParagraph"/>
-      </w:pPr>
-      <w:r>
-        <w:t xml:space="preserve">The following example is based on time data. The data set consists of toxicities with a start and stop date. Further information is provided about the cycle or time period start dates. This means tables can be produced by cycle and graphs can be produced using the toxicity durations.</w:t>
-      </w:r>
-    </w:p>
-    <w:p>
-      <w:pPr>
-        <w:pStyle w:val="SourceCode"/>
-      </w:pPr>
-      <w:r>
-        <w:rPr>
-          <w:rStyle w:val="NormalTok"/>
-        </w:rPr>
-        <w:t xml:space="preserve">data =</w:t>
-      </w:r>
-      <w:r>
-        <w:rPr>
-          <w:rStyle w:val="StringTok"/>
-        </w:rPr>
-        <w:t xml:space="preserve"> </w:t>
-      </w:r>
-      <w:r>
-        <w:rPr>
-          <w:rStyle w:val="KeywordTok"/>
-        </w:rPr>
-        <w:t xml:space="preserve">read.csv</w:t>
-      </w:r>
-      <w:r>
-        <w:rPr>
-          <w:rStyle w:val="NormalTok"/>
-        </w:rPr>
-        <w:t xml:space="preserve">(</w:t>
-      </w:r>
-      <w:r>
-        <w:rPr>
-          <w:rStyle w:val="StringTok"/>
-        </w:rPr>
-        <w:t xml:space="preserve">"Fake_data_time.csv"</w:t>
-      </w:r>
-      <w:r>
-        <w:rPr>
-          <w:rStyle w:val="NormalTok"/>
-        </w:rPr>
-        <w:t xml:space="preserve">, </w:t>
-      </w:r>
-      <w:r>
-        <w:rPr>
-          <w:rStyle w:val="DataTypeTok"/>
-        </w:rPr>
-        <w:t xml:space="preserve">stringsAsFactors =</w:t>
-      </w:r>
-      <w:r>
-        <w:rPr>
-          <w:rStyle w:val="NormalTok"/>
-        </w:rPr>
-        <w:t xml:space="preserve"> </w:t>
-      </w:r>
-      <w:r>
-        <w:rPr>
-          <w:rStyle w:val="OtherTok"/>
-        </w:rPr>
-        <w:t xml:space="preserve">FALSE</w:t>
-      </w:r>
-      <w:r>
-        <w:rPr>
-          <w:rStyle w:val="NormalTok"/>
-        </w:rPr>
-        <w:t xml:space="preserve">)</w:t>
-      </w:r>
-      <w:r>
-        <w:br w:type="textWrapping"/>
-      </w:r>
-      <w:r>
-        <w:rPr>
-          <w:rStyle w:val="KeywordTok"/>
-        </w:rPr>
-        <w:t xml:space="preserve">str</w:t>
-      </w:r>
-      <w:r>
-        <w:rPr>
-          <w:rStyle w:val="NormalTok"/>
-        </w:rPr>
-        <w:t xml:space="preserve">(data, </w:t>
-      </w:r>
-      <w:r>
-        <w:rPr>
-          <w:rStyle w:val="DataTypeTok"/>
-        </w:rPr>
-        <w:t xml:space="preserve">vec.len =</w:t>
-      </w:r>
-      <w:r>
-        <w:rPr>
-          <w:rStyle w:val="NormalTok"/>
-        </w:rPr>
-        <w:t xml:space="preserve"> </w:t>
-      </w:r>
-      <w:r>
-        <w:rPr>
-          <w:rStyle w:val="DecValTok"/>
-        </w:rPr>
-        <w:t xml:space="preserve">2</w:t>
-      </w:r>
-      <w:r>
-        <w:rPr>
-          <w:rStyle w:val="NormalTok"/>
-        </w:rPr>
-        <w:t xml:space="preserve">)</w:t>
-      </w:r>
-    </w:p>
-    <w:p>
-      <w:pPr>
-        <w:pStyle w:val="SourceCode"/>
-      </w:pPr>
-      <w:r>
-        <w:rPr>
-          <w:rStyle w:val="VerbatimChar"/>
-        </w:rPr>
-        <w:t xml:space="preserve">## 'data.frame':    29 obs. of  20 variables:</w:t>
-      </w:r>
-      <w:r>
-        <w:br w:type="textWrapping"/>
-      </w:r>
-      <w:r>
-        <w:rPr>
-          <w:rStyle w:val="VerbatimChar"/>
-        </w:rPr>
-        <w:t xml:space="preserve">##  $ patientNo             : chr  "PT01" "PT01" ...</w:t>
-      </w:r>
-      <w:r>
-        <w:br w:type="textWrapping"/>
-      </w:r>
-      <w:r>
-        <w:rPr>
-          <w:rStyle w:val="VerbatimChar"/>
-        </w:rPr>
-        <w:t xml:space="preserve">##  $ Treatment             : chr  "Placebo" "Placebo" ...</w:t>
-      </w:r>
-      <w:r>
-        <w:br w:type="textWrapping"/>
-      </w:r>
-      <w:r>
-        <w:rPr>
-          <w:rStyle w:val="VerbatimChar"/>
-        </w:rPr>
-        <w:t xml:space="preserve">##  $ toxicity              : chr  "Vomiting" "Vomiting" ...</w:t>
-      </w:r>
-      <w:r>
-        <w:br w:type="textWrapping"/>
-      </w:r>
-      <w:r>
-        <w:rPr>
-          <w:rStyle w:val="VerbatimChar"/>
-        </w:rPr>
-        <w:t xml:space="preserve">##  $ category              : chr  "Gastrointestinal disorders" "Gastrointestinal disorders" ...</w:t>
-      </w:r>
-      <w:r>
-        <w:br w:type="textWrapping"/>
-      </w:r>
-      <w:r>
-        <w:rPr>
-          <w:rStyle w:val="VerbatimChar"/>
-        </w:rPr>
-        <w:t xml:space="preserve">##  $ grade                 : int  1 2 1 1 3 ...</w:t>
-      </w:r>
-      <w:r>
-        <w:br w:type="textWrapping"/>
-      </w:r>
-      <w:r>
-        <w:rPr>
-          <w:rStyle w:val="VerbatimChar"/>
-        </w:rPr>
-        <w:t xml:space="preserve">##  $ ae_onset_date         : chr  "04/01/2016" "22/01/2016" ...</w:t>
-      </w:r>
-      <w:r>
-        <w:br w:type="textWrapping"/>
-      </w:r>
-      <w:r>
-        <w:rPr>
-          <w:rStyle w:val="VerbatimChar"/>
-        </w:rPr>
-        <w:t xml:space="preserve">##  $ ae_resolve_date       : chr  "10/01/2016" "27/01/2016" ...</w:t>
-      </w:r>
-      <w:r>
-        <w:br w:type="textWrapping"/>
-      </w:r>
-      <w:r>
-        <w:rPr>
-          <w:rStyle w:val="VerbatimChar"/>
-        </w:rPr>
-        <w:t xml:space="preserve">##  $ ae_cont_end           : logi  FALSE FALSE FALSE ...</w:t>
-      </w:r>
-      <w:r>
-        <w:br w:type="textWrapping"/>
-      </w:r>
-      <w:r>
-        <w:rPr>
-          <w:rStyle w:val="VerbatimChar"/>
-        </w:rPr>
-        <w:t xml:space="preserve">##  $ Registration_date     : chr  "01/01/2016" "01/01/2016" ...</w:t>
-      </w:r>
-      <w:r>
-        <w:br w:type="textWrapping"/>
-      </w:r>
-      <w:r>
-        <w:rPr>
-          <w:rStyle w:val="VerbatimChar"/>
-        </w:rPr>
-        <w:t xml:space="preserve">##  $ Randomisation_date    : chr  "15/01/2016" "15/01/2016" ...</w:t>
-      </w:r>
-      <w:r>
-        <w:br w:type="textWrapping"/>
-      </w:r>
-      <w:r>
-        <w:rPr>
-          <w:rStyle w:val="VerbatimChar"/>
-        </w:rPr>
-        <w:t xml:space="preserve">##  $ Cycle_1_date          : chr  "22/01/2016" "22/01/2016" ...</w:t>
-      </w:r>
-      <w:r>
-        <w:br w:type="textWrapping"/>
-      </w:r>
-      <w:r>
-        <w:rPr>
-          <w:rStyle w:val="VerbatimChar"/>
-        </w:rPr>
-        <w:t xml:space="preserve">##  $ Cycle_2_date          : chr  "29/01/2016" "29/01/2016" ...</w:t>
-      </w:r>
-      <w:r>
-        <w:br w:type="textWrapping"/>
-      </w:r>
-      <w:r>
-        <w:rPr>
-          <w:rStyle w:val="VerbatimChar"/>
-        </w:rPr>
-        <w:t xml:space="preserve">##  $ Cycle_3_date          : chr  "" "" ...</w:t>
-      </w:r>
-      <w:r>
-        <w:br w:type="textWrapping"/>
-      </w:r>
-      <w:r>
-        <w:rPr>
-          <w:rStyle w:val="VerbatimChar"/>
-        </w:rPr>
-        <w:t xml:space="preserve">##  $ Cycle_4_date          : chr  "" "" ...</w:t>
-      </w:r>
-      <w:r>
-        <w:br w:type="textWrapping"/>
-      </w:r>
-      <w:r>
-        <w:rPr>
-          <w:rStyle w:val="VerbatimChar"/>
-        </w:rPr>
-        <w:t xml:space="preserve">##  $ Cycle_5_date          : chr  "" "" ...</w:t>
-      </w:r>
-      <w:r>
-        <w:br w:type="textWrapping"/>
-      </w:r>
-      <w:r>
-        <w:rPr>
-          <w:rStyle w:val="VerbatimChar"/>
-        </w:rPr>
-        <w:t xml:space="preserve">##  $ Cycle_6_date          : chr  "" "" ...</w:t>
-      </w:r>
-      <w:r>
-        <w:br w:type="textWrapping"/>
-      </w:r>
-      <w:r>
-        <w:rPr>
-          <w:rStyle w:val="VerbatimChar"/>
-        </w:rPr>
-        <w:t xml:space="preserve">##  $ End_cycle_6_date      : chr  "" "" ...</w:t>
-      </w:r>
-      <w:r>
-        <w:br w:type="textWrapping"/>
-      </w:r>
-      <w:r>
-        <w:rPr>
-          <w:rStyle w:val="VerbatimChar"/>
-        </w:rPr>
-        <w:t xml:space="preserve">##  $ end_of_treatment_date : chr  "04/02/2016" "04/02/2016" ...</w:t>
-      </w:r>
-      <w:r>
-        <w:br w:type="textWrapping"/>
-      </w:r>
-      <w:r>
-        <w:rPr>
-          <w:rStyle w:val="VerbatimChar"/>
-        </w:rPr>
-        <w:t xml:space="preserve">##  $ end_of_assessment_date: chr  "05/03/2016" "05/03/2016" ...</w:t>
-      </w:r>
-      <w:r>
-        <w:br w:type="textWrapping"/>
-      </w:r>
-      <w:r>
-        <w:rPr>
-          <w:rStyle w:val="VerbatimChar"/>
-        </w:rPr>
-        <w:t xml:space="preserve">##  $ ass_TRUE              : logi  TRUE TRUE TRUE ...</w:t>
-      </w:r>
-    </w:p>
-    <w:p>
-      <w:pPr>
-        <w:pStyle w:val="Heading2"/>
-      </w:pPr>
-      <w:bookmarkStart w:id="24" w:name="format-data"/>
-      <w:bookmarkEnd w:id="24"/>
-      <w:r>
-        <w:t xml:space="preserve">Format data</w:t>
-      </w:r>
-    </w:p>
-    <w:p>
-      <w:pPr>
-        <w:pStyle w:val="FirstParagraph"/>
-      </w:pPr>
-      <w:r>
-        <w:t xml:space="preserve">The</w:t>
-      </w:r>
-      <w:r>
-        <w:t xml:space="preserve"> </w:t>
-      </w:r>
-      <w:r>
-        <w:rPr>
-          <w:rStyle w:val="VerbatimChar"/>
-        </w:rPr>
-        <w:t xml:space="preserve">nameDatabase</w:t>
-      </w:r>
-      <w:r>
-        <w:t xml:space="preserve"> </w:t>
-      </w:r>
-      <w:r>
-        <w:t xml:space="preserve">function does a simple renaming of the column names for our data to make it compatible for the rest of the package. We need to provide the following data for time based data:</w:t>
+        <w:t xml:space="preserve">Lets load packages we will be using today:</w:t>
       </w:r>
     </w:p>
     <w:p>
@@ -507,7 +93,19 @@
         </w:numPr>
       </w:pPr>
       <w:r>
-        <w:t xml:space="preserve">patid</w:t>
+        <w:t xml:space="preserve">If necessary install devtools from CRAN</w:t>
+      </w:r>
+      <w:r>
+        <w:t xml:space="preserve"> </w:t>
+      </w:r>
+      <w:r>
+        <w:rPr>
+          <w:rStyle w:val="VerbatimChar"/>
+        </w:rPr>
+        <w:t xml:space="preserve">install.packages('devtools')</w:t>
+      </w:r>
+      <w:r>
+        <w:t xml:space="preserve">. This allows you to install pacakges from non-CRAN sources such as github.</w:t>
       </w:r>
     </w:p>
     <w:p>
@@ -519,7 +117,19 @@
         </w:numPr>
       </w:pPr>
       <w:r>
-        <w:t xml:space="preserve">treatment (unless only one treatment arm)</w:t>
+        <w:t xml:space="preserve">Install the pachage from github</w:t>
+      </w:r>
+      <w:r>
+        <w:t xml:space="preserve"> </w:t>
+      </w:r>
+      <w:r>
+        <w:rPr>
+          <w:rStyle w:val="VerbatimChar"/>
+        </w:rPr>
+        <w:t xml:space="preserve">devtools::install_github("finite2/robustToxicities")</w:t>
+      </w:r>
+      <w:r>
+        <w:t xml:space="preserve">.</w:t>
       </w:r>
     </w:p>
     <w:p>
@@ -531,98 +141,711 @@
         </w:numPr>
       </w:pPr>
       <w:r>
-        <w:t xml:space="preserve">ae_term, name of the toxicity</w:t>
+        <w:t xml:space="preserve">load the packages we will be using, robustToxicities</w:t>
+      </w:r>
+      <w:r>
+        <w:t xml:space="preserve"> </w:t>
+      </w:r>
+      <w:r>
+        <w:rPr>
+          <w:rStyle w:val="VerbatimChar"/>
+        </w:rPr>
+        <w:t xml:space="preserve">library(robustToxicities)</w:t>
+      </w:r>
+      <w:r>
+        <w:t xml:space="preserve"> </w:t>
+      </w:r>
+      <w:r>
+        <w:t xml:space="preserve">and knitr</w:t>
+      </w:r>
+      <w:r>
+        <w:t xml:space="preserve"> </w:t>
+      </w:r>
+      <w:r>
+        <w:rPr>
+          <w:rStyle w:val="VerbatimChar"/>
+        </w:rPr>
+        <w:t xml:space="preserve">library(knitr)</w:t>
+      </w:r>
+      <w:r>
+        <w:t xml:space="preserve"> </w:t>
+      </w:r>
+      <w:r>
+        <w:t xml:space="preserve">(to install from CRAN</w:t>
+      </w:r>
+      <w:r>
+        <w:t xml:space="preserve"> </w:t>
+      </w:r>
+      <w:r>
+        <w:rPr>
+          <w:rStyle w:val="VerbatimChar"/>
+        </w:rPr>
+        <w:t xml:space="preserve">install.packages('knitr')</w:t>
+      </w:r>
+      <w:r>
+        <w:t xml:space="preserve">).</w:t>
+      </w:r>
+    </w:p>
+    <w:p>
+      <w:pPr>
+        <w:pStyle w:val="SourceCode"/>
+      </w:pPr>
+      <w:r>
+        <w:rPr>
+          <w:rStyle w:val="NormalTok"/>
+        </w:rPr>
+        <w:t xml:space="preserve">devtools::</w:t>
+      </w:r>
+      <w:r>
+        <w:rPr>
+          <w:rStyle w:val="KeywordTok"/>
+        </w:rPr>
+        <w:t xml:space="preserve">install_github</w:t>
+      </w:r>
+      <w:r>
+        <w:rPr>
+          <w:rStyle w:val="NormalTok"/>
+        </w:rPr>
+        <w:t xml:space="preserve">(</w:t>
+      </w:r>
+      <w:r>
+        <w:rPr>
+          <w:rStyle w:val="StringTok"/>
+        </w:rPr>
+        <w:t xml:space="preserve">"finite2/robustToxicities"</w:t>
+      </w:r>
+      <w:r>
+        <w:rPr>
+          <w:rStyle w:val="NormalTok"/>
+        </w:rPr>
+        <w:t xml:space="preserve">)</w:t>
+      </w:r>
+    </w:p>
+    <w:p>
+      <w:pPr>
+        <w:pStyle w:val="SourceCode"/>
+      </w:pPr>
+      <w:r>
+        <w:rPr>
+          <w:rStyle w:val="VerbatimChar"/>
+        </w:rPr>
+        <w:t xml:space="preserve">## Downloading GitHub repo finite2/robustToxicities@master</w:t>
+      </w:r>
+      <w:r>
+        <w:br w:type="textWrapping"/>
+      </w:r>
+      <w:r>
+        <w:rPr>
+          <w:rStyle w:val="VerbatimChar"/>
+        </w:rPr>
+        <w:t xml:space="preserve">## from URL https://api.github.com/repos/finite2/robustToxicities/zipball/master</w:t>
+      </w:r>
+    </w:p>
+    <w:p>
+      <w:pPr>
+        <w:pStyle w:val="SourceCode"/>
+      </w:pPr>
+      <w:r>
+        <w:rPr>
+          <w:rStyle w:val="VerbatimChar"/>
+        </w:rPr>
+        <w:t xml:space="preserve">## Installing robustToxicities</w:t>
+      </w:r>
+    </w:p>
+    <w:p>
+      <w:pPr>
+        <w:pStyle w:val="SourceCode"/>
+      </w:pPr>
+      <w:r>
+        <w:rPr>
+          <w:rStyle w:val="VerbatimChar"/>
+        </w:rPr>
+        <w:t xml:space="preserve">## "C:/PROGRA~1/R/R-32~1.4RE/bin/x64/R" --no-site-file --no-environ  \</w:t>
+      </w:r>
+      <w:r>
+        <w:br w:type="textWrapping"/>
+      </w:r>
+      <w:r>
+        <w:rPr>
+          <w:rStyle w:val="VerbatimChar"/>
+        </w:rPr>
+        <w:t xml:space="preserve">##   --no-save --no-restore --quiet CMD INSTALL  \</w:t>
+      </w:r>
+      <w:r>
+        <w:br w:type="textWrapping"/>
+      </w:r>
+      <w:r>
+        <w:rPr>
+          <w:rStyle w:val="VerbatimChar"/>
+        </w:rPr>
+        <w:t xml:space="preserve">##   "C:/Users/pdutton/AppData/Local/Temp/Rtmpyy74v9/devtools444717612d1/finite2-robustToxicities-e6ca157"  \</w:t>
+      </w:r>
+      <w:r>
+        <w:br w:type="textWrapping"/>
+      </w:r>
+      <w:r>
+        <w:rPr>
+          <w:rStyle w:val="VerbatimChar"/>
+        </w:rPr>
+        <w:t xml:space="preserve">##   --library="C:/Users/pdutton/Documents/R/win-library/3.2"  \</w:t>
+      </w:r>
+      <w:r>
+        <w:br w:type="textWrapping"/>
+      </w:r>
+      <w:r>
+        <w:rPr>
+          <w:rStyle w:val="VerbatimChar"/>
+        </w:rPr>
+        <w:t xml:space="preserve">##   --install-tests</w:t>
+      </w:r>
+    </w:p>
+    <w:p>
+      <w:pPr>
+        <w:pStyle w:val="SourceCode"/>
+      </w:pPr>
+      <w:r>
+        <w:rPr>
+          <w:rStyle w:val="VerbatimChar"/>
+        </w:rPr>
+        <w:t xml:space="preserve">## </w:t>
+      </w:r>
+    </w:p>
+    <w:p>
+      <w:pPr>
+        <w:pStyle w:val="SourceCode"/>
+      </w:pPr>
+      <w:r>
+        <w:rPr>
+          <w:rStyle w:val="KeywordTok"/>
+        </w:rPr>
+        <w:t xml:space="preserve">library</w:t>
+      </w:r>
+      <w:r>
+        <w:rPr>
+          <w:rStyle w:val="NormalTok"/>
+        </w:rPr>
+        <w:t xml:space="preserve">(robustToxicities)</w:t>
+      </w:r>
+    </w:p>
+    <w:p>
+      <w:pPr>
+        <w:pStyle w:val="SourceCode"/>
+      </w:pPr>
+      <w:r>
+        <w:rPr>
+          <w:rStyle w:val="VerbatimChar"/>
+        </w:rPr>
+        <w:t xml:space="preserve">## Loading required package: stringr</w:t>
+      </w:r>
+    </w:p>
+    <w:p>
+      <w:pPr>
+        <w:pStyle w:val="SourceCode"/>
+      </w:pPr>
+      <w:r>
+        <w:rPr>
+          <w:rStyle w:val="VerbatimChar"/>
+        </w:rPr>
+        <w:t xml:space="preserve">## Loading required package: xtable</w:t>
+      </w:r>
+    </w:p>
+    <w:p>
+      <w:pPr>
+        <w:pStyle w:val="SourceCode"/>
+      </w:pPr>
+      <w:r>
+        <w:rPr>
+          <w:rStyle w:val="KeywordTok"/>
+        </w:rPr>
+        <w:t xml:space="preserve">library</w:t>
+      </w:r>
+      <w:r>
+        <w:rPr>
+          <w:rStyle w:val="NormalTok"/>
+        </w:rPr>
+        <w:t xml:space="preserve">(knitr) </w:t>
+      </w:r>
+      <w:r>
+        <w:rPr>
+          <w:rStyle w:val="CommentTok"/>
+        </w:rPr>
+        <w:t xml:space="preserve"># for outputting tables to word or latex</w:t>
+      </w:r>
+    </w:p>
+    <w:p>
+      <w:pPr>
+        <w:pStyle w:val="Heading1"/>
+      </w:pPr>
+      <w:bookmarkStart w:id="23" w:name="time-based-data-example"/>
+      <w:bookmarkEnd w:id="23"/>
+      <w:r>
+        <w:t xml:space="preserve">Time based data example</w:t>
+      </w:r>
+    </w:p>
+    <w:p>
+      <w:pPr>
+        <w:pStyle w:val="FirstParagraph"/>
+      </w:pPr>
+      <w:r>
+        <w:t xml:space="preserve">The following example is based on time data. The data set consists of toxicities with a start and stop date. Further information is provided about the cycle or time period start dates. This means tables can be produced by cycle and graphs can be produced using the toxicity durations.</w:t>
+      </w:r>
+    </w:p>
+    <w:p>
+      <w:pPr>
+        <w:pStyle w:val="SourceCode"/>
+      </w:pPr>
+      <w:r>
+        <w:rPr>
+          <w:rStyle w:val="NormalTok"/>
+        </w:rPr>
+        <w:t xml:space="preserve">## The standard way to read in data</w:t>
+      </w:r>
+      <w:r>
+        <w:br w:type="textWrapping"/>
+      </w:r>
+      <w:r>
+        <w:rPr>
+          <w:rStyle w:val="NormalTok"/>
+        </w:rPr>
+        <w:t xml:space="preserve">## data = read.csv("data.csv", stringsAsFactors = FALSE)</w:t>
+      </w:r>
+      <w:r>
+        <w:br w:type="textWrapping"/>
+      </w:r>
+      <w:r>
+        <w:br w:type="textWrapping"/>
+      </w:r>
+      <w:r>
+        <w:rPr>
+          <w:rStyle w:val="CommentTok"/>
+        </w:rPr>
+        <w:t xml:space="preserve"># Data from this pacakge</w:t>
+      </w:r>
+      <w:r>
+        <w:br w:type="textWrapping"/>
+      </w:r>
+      <w:r>
+        <w:rPr>
+          <w:rStyle w:val="KeywordTok"/>
+        </w:rPr>
+        <w:t xml:space="preserve">data</w:t>
+      </w:r>
+      <w:r>
+        <w:rPr>
+          <w:rStyle w:val="NormalTok"/>
+        </w:rPr>
+        <w:t xml:space="preserve">(toxicityDataTime)</w:t>
+      </w:r>
+      <w:r>
+        <w:br w:type="textWrapping"/>
+      </w:r>
+      <w:r>
+        <w:rPr>
+          <w:rStyle w:val="NormalTok"/>
+        </w:rPr>
+        <w:t xml:space="preserve">data =</w:t>
+      </w:r>
+      <w:r>
+        <w:rPr>
+          <w:rStyle w:val="StringTok"/>
+        </w:rPr>
+        <w:t xml:space="preserve"> </w:t>
+      </w:r>
+      <w:r>
+        <w:rPr>
+          <w:rStyle w:val="NormalTok"/>
+        </w:rPr>
+        <w:t xml:space="preserve">toxicityDataTime</w:t>
+      </w:r>
+      <w:r>
+        <w:br w:type="textWrapping"/>
+      </w:r>
+      <w:r>
+        <w:rPr>
+          <w:rStyle w:val="KeywordTok"/>
+        </w:rPr>
+        <w:t xml:space="preserve">str</w:t>
+      </w:r>
+      <w:r>
+        <w:rPr>
+          <w:rStyle w:val="NormalTok"/>
+        </w:rPr>
+        <w:t xml:space="preserve">(data, </w:t>
+      </w:r>
+      <w:r>
+        <w:rPr>
+          <w:rStyle w:val="DataTypeTok"/>
+        </w:rPr>
+        <w:t xml:space="preserve">vec.len =</w:t>
+      </w:r>
+      <w:r>
+        <w:rPr>
+          <w:rStyle w:val="NormalTok"/>
+        </w:rPr>
+        <w:t xml:space="preserve"> </w:t>
+      </w:r>
+      <w:r>
+        <w:rPr>
+          <w:rStyle w:val="DecValTok"/>
+        </w:rPr>
+        <w:t xml:space="preserve">2</w:t>
+      </w:r>
+      <w:r>
+        <w:rPr>
+          <w:rStyle w:val="NormalTok"/>
+        </w:rPr>
+        <w:t xml:space="preserve">)</w:t>
+      </w:r>
+    </w:p>
+    <w:p>
+      <w:pPr>
+        <w:pStyle w:val="SourceCode"/>
+      </w:pPr>
+      <w:r>
+        <w:rPr>
+          <w:rStyle w:val="VerbatimChar"/>
+        </w:rPr>
+        <w:t xml:space="preserve">## 'data.frame':    29 obs. of  20 variables:</w:t>
+      </w:r>
+      <w:r>
+        <w:br w:type="textWrapping"/>
+      </w:r>
+      <w:r>
+        <w:rPr>
+          <w:rStyle w:val="VerbatimChar"/>
+        </w:rPr>
+        <w:t xml:space="preserve">##  $ patientNo             : chr  "PT01" "PT01" ...</w:t>
+      </w:r>
+      <w:r>
+        <w:br w:type="textWrapping"/>
+      </w:r>
+      <w:r>
+        <w:rPr>
+          <w:rStyle w:val="VerbatimChar"/>
+        </w:rPr>
+        <w:t xml:space="preserve">##  $ Treatment             : chr  "Placebo" "Placebo" ...</w:t>
+      </w:r>
+      <w:r>
+        <w:br w:type="textWrapping"/>
+      </w:r>
+      <w:r>
+        <w:rPr>
+          <w:rStyle w:val="VerbatimChar"/>
+        </w:rPr>
+        <w:t xml:space="preserve">##  $ toxicity              : chr  "Vomiting" "Vomiting" ...</w:t>
+      </w:r>
+      <w:r>
+        <w:br w:type="textWrapping"/>
+      </w:r>
+      <w:r>
+        <w:rPr>
+          <w:rStyle w:val="VerbatimChar"/>
+        </w:rPr>
+        <w:t xml:space="preserve">##  $ category              : chr  "Gastrointestinal disorders" "Gastrointestinal disorders" ...</w:t>
+      </w:r>
+      <w:r>
+        <w:br w:type="textWrapping"/>
+      </w:r>
+      <w:r>
+        <w:rPr>
+          <w:rStyle w:val="VerbatimChar"/>
+        </w:rPr>
+        <w:t xml:space="preserve">##  $ grade                 : int  1 2 1 1 3 ...</w:t>
+      </w:r>
+      <w:r>
+        <w:br w:type="textWrapping"/>
+      </w:r>
+      <w:r>
+        <w:rPr>
+          <w:rStyle w:val="VerbatimChar"/>
+        </w:rPr>
+        <w:t xml:space="preserve">##  $ ae_onset_date         : chr  "04/01/2016" "22/01/2016" ...</w:t>
+      </w:r>
+      <w:r>
+        <w:br w:type="textWrapping"/>
+      </w:r>
+      <w:r>
+        <w:rPr>
+          <w:rStyle w:val="VerbatimChar"/>
+        </w:rPr>
+        <w:t xml:space="preserve">##  $ ae_resolve_date       : chr  "10/01/2016" "27/01/2016" ...</w:t>
+      </w:r>
+      <w:r>
+        <w:br w:type="textWrapping"/>
+      </w:r>
+      <w:r>
+        <w:rPr>
+          <w:rStyle w:val="VerbatimChar"/>
+        </w:rPr>
+        <w:t xml:space="preserve">##  $ ae_cont_end           : logi  FALSE FALSE FALSE ...</w:t>
+      </w:r>
+      <w:r>
+        <w:br w:type="textWrapping"/>
+      </w:r>
+      <w:r>
+        <w:rPr>
+          <w:rStyle w:val="VerbatimChar"/>
+        </w:rPr>
+        <w:t xml:space="preserve">##  $ Registration_date     : chr  "01/01/2016" "01/01/2016" ...</w:t>
+      </w:r>
+      <w:r>
+        <w:br w:type="textWrapping"/>
+      </w:r>
+      <w:r>
+        <w:rPr>
+          <w:rStyle w:val="VerbatimChar"/>
+        </w:rPr>
+        <w:t xml:space="preserve">##  $ Randomisation_date    : chr  "15/01/2016" "15/01/2016" ...</w:t>
+      </w:r>
+      <w:r>
+        <w:br w:type="textWrapping"/>
+      </w:r>
+      <w:r>
+        <w:rPr>
+          <w:rStyle w:val="VerbatimChar"/>
+        </w:rPr>
+        <w:t xml:space="preserve">##  $ Cycle_1_date          : chr  "22/01/2016" "22/01/2016" ...</w:t>
+      </w:r>
+      <w:r>
+        <w:br w:type="textWrapping"/>
+      </w:r>
+      <w:r>
+        <w:rPr>
+          <w:rStyle w:val="VerbatimChar"/>
+        </w:rPr>
+        <w:t xml:space="preserve">##  $ Cycle_2_date          : chr  "29/01/2016" "29/01/2016" ...</w:t>
+      </w:r>
+      <w:r>
+        <w:br w:type="textWrapping"/>
+      </w:r>
+      <w:r>
+        <w:rPr>
+          <w:rStyle w:val="VerbatimChar"/>
+        </w:rPr>
+        <w:t xml:space="preserve">##  $ Cycle_3_date          : chr  "" "" ...</w:t>
+      </w:r>
+      <w:r>
+        <w:br w:type="textWrapping"/>
+      </w:r>
+      <w:r>
+        <w:rPr>
+          <w:rStyle w:val="VerbatimChar"/>
+        </w:rPr>
+        <w:t xml:space="preserve">##  $ Cycle_4_date          : chr  "" "" ...</w:t>
+      </w:r>
+      <w:r>
+        <w:br w:type="textWrapping"/>
+      </w:r>
+      <w:r>
+        <w:rPr>
+          <w:rStyle w:val="VerbatimChar"/>
+        </w:rPr>
+        <w:t xml:space="preserve">##  $ Cycle_5_date          : chr  "" "" ...</w:t>
+      </w:r>
+      <w:r>
+        <w:br w:type="textWrapping"/>
+      </w:r>
+      <w:r>
+        <w:rPr>
+          <w:rStyle w:val="VerbatimChar"/>
+        </w:rPr>
+        <w:t xml:space="preserve">##  $ Cycle_6_date          : chr  "" "" ...</w:t>
+      </w:r>
+      <w:r>
+        <w:br w:type="textWrapping"/>
+      </w:r>
+      <w:r>
+        <w:rPr>
+          <w:rStyle w:val="VerbatimChar"/>
+        </w:rPr>
+        <w:t xml:space="preserve">##  $ End_cycle_6_date      : chr  "" "" ...</w:t>
+      </w:r>
+      <w:r>
+        <w:br w:type="textWrapping"/>
+      </w:r>
+      <w:r>
+        <w:rPr>
+          <w:rStyle w:val="VerbatimChar"/>
+        </w:rPr>
+        <w:t xml:space="preserve">##  $ end_of_treatment_date : chr  "04/02/2016" "04/02/2016" ...</w:t>
+      </w:r>
+      <w:r>
+        <w:br w:type="textWrapping"/>
+      </w:r>
+      <w:r>
+        <w:rPr>
+          <w:rStyle w:val="VerbatimChar"/>
+        </w:rPr>
+        <w:t xml:space="preserve">##  $ end_of_assessment_date: chr  "05/03/2016" "05/03/2016" ...</w:t>
+      </w:r>
+      <w:r>
+        <w:br w:type="textWrapping"/>
+      </w:r>
+      <w:r>
+        <w:rPr>
+          <w:rStyle w:val="VerbatimChar"/>
+        </w:rPr>
+        <w:t xml:space="preserve">##  $ ass_TRUE              : logi  TRUE TRUE TRUE ...</w:t>
+      </w:r>
+    </w:p>
+    <w:p>
+      <w:pPr>
+        <w:pStyle w:val="Heading2"/>
+      </w:pPr>
+      <w:bookmarkStart w:id="24" w:name="format-data"/>
+      <w:bookmarkEnd w:id="24"/>
+      <w:r>
+        <w:t xml:space="preserve">Format data</w:t>
+      </w:r>
+    </w:p>
+    <w:p>
+      <w:pPr>
+        <w:pStyle w:val="FirstParagraph"/>
+      </w:pPr>
+      <w:r>
+        <w:t xml:space="preserve">The</w:t>
+      </w:r>
+      <w:r>
+        <w:t xml:space="preserve"> </w:t>
+      </w:r>
+      <w:r>
+        <w:rPr>
+          <w:rStyle w:val="VerbatimChar"/>
+        </w:rPr>
+        <w:t xml:space="preserve">nameDatabase</w:t>
+      </w:r>
+      <w:r>
+        <w:t xml:space="preserve"> </w:t>
+      </w:r>
+      <w:r>
+        <w:t xml:space="preserve">function does a simple renaming of the column names for our data to make it compatible for the rest of the package. We need to provide the following data for time based data:</w:t>
       </w:r>
     </w:p>
     <w:p>
       <w:pPr>
         <w:pStyle w:val="Compact"/>
         <w:numPr>
-          <w:numId w:val="1001"/>
+          <w:numId w:val="1002"/>
           <w:ilvl w:val="0"/>
         </w:numPr>
       </w:pPr>
       <w:r>
-        <w:t xml:space="preserve">ae_system, category the toxicity belongs</w:t>
+        <w:t xml:space="preserve">patid</w:t>
       </w:r>
     </w:p>
     <w:p>
       <w:pPr>
         <w:pStyle w:val="Compact"/>
         <w:numPr>
-          <w:numId w:val="1001"/>
+          <w:numId w:val="1002"/>
           <w:ilvl w:val="0"/>
         </w:numPr>
       </w:pPr>
       <w:r>
-        <w:t xml:space="preserve">ae_grade, the toxicities grade</w:t>
+        <w:t xml:space="preserve">treatment (unless only one treatment arm)</w:t>
       </w:r>
     </w:p>
     <w:p>
       <w:pPr>
         <w:pStyle w:val="Compact"/>
         <w:numPr>
-          <w:numId w:val="1001"/>
+          <w:numId w:val="1002"/>
           <w:ilvl w:val="0"/>
         </w:numPr>
       </w:pPr>
       <w:r>
-        <w:t xml:space="preserve">ae_start_date, the date of first onset of this grade of the toxicity</w:t>
+        <w:t xml:space="preserve">ae_term, name of the toxicity</w:t>
       </w:r>
     </w:p>
     <w:p>
       <w:pPr>
         <w:pStyle w:val="Compact"/>
         <w:numPr>
-          <w:numId w:val="1001"/>
+          <w:numId w:val="1002"/>
           <w:ilvl w:val="0"/>
         </w:numPr>
       </w:pPr>
       <w:r>
-        <w:t xml:space="preserve">ae_end_date, the date this toxicity changed grade</w:t>
+        <w:t xml:space="preserve">ae_system, category the toxicity belongs</w:t>
       </w:r>
     </w:p>
     <w:p>
       <w:pPr>
         <w:pStyle w:val="Compact"/>
         <w:numPr>
-          <w:numId w:val="1001"/>
+          <w:numId w:val="1002"/>
           <w:ilvl w:val="0"/>
         </w:numPr>
       </w:pPr>
       <w:r>
-        <w:t xml:space="preserve">ae_cont_end_study, if the end date was after the patient is no longer assessed as part of the study</w:t>
+        <w:t xml:space="preserve">ae_grade, the toxicities grade</w:t>
       </w:r>
     </w:p>
     <w:p>
       <w:pPr>
         <w:pStyle w:val="Compact"/>
         <w:numPr>
-          <w:numId w:val="1001"/>
+          <w:numId w:val="1002"/>
           <w:ilvl w:val="0"/>
         </w:numPr>
       </w:pPr>
       <w:r>
-        <w:t xml:space="preserve">date_stopped_treatment, the date a patient withdraw from treatment</w:t>
+        <w:t xml:space="preserve">ae_start_date, the date of first onset of this grade of the toxicity</w:t>
       </w:r>
     </w:p>
     <w:p>
       <w:pPr>
         <w:pStyle w:val="Compact"/>
         <w:numPr>
-          <w:numId w:val="1001"/>
+          <w:numId w:val="1002"/>
           <w:ilvl w:val="0"/>
         </w:numPr>
       </w:pPr>
       <w:r>
-        <w:t xml:space="preserve">date_end_assessment, the date the patient is no longer assessable</w:t>
+        <w:t xml:space="preserve">ae_end_date, the date this toxicity changed grade</w:t>
       </w:r>
     </w:p>
     <w:p>
       <w:pPr>
         <w:pStyle w:val="Compact"/>
         <w:numPr>
-          <w:numId w:val="1001"/>
+          <w:numId w:val="1002"/>
+          <w:ilvl w:val="0"/>
+        </w:numPr>
+      </w:pPr>
+      <w:r>
+        <w:t xml:space="preserve">ae_cont_end_study, if the end date was after the patient is no longer assessed as part of the study</w:t>
+      </w:r>
+    </w:p>
+    <w:p>
+      <w:pPr>
+        <w:pStyle w:val="Compact"/>
+        <w:numPr>
+          <w:numId w:val="1002"/>
+          <w:ilvl w:val="0"/>
+        </w:numPr>
+      </w:pPr>
+      <w:r>
+        <w:t xml:space="preserve">date_stopped_treatment, the date a patient withdraw from treatment</w:t>
+      </w:r>
+    </w:p>
+    <w:p>
+      <w:pPr>
+        <w:pStyle w:val="Compact"/>
+        <w:numPr>
+          <w:numId w:val="1002"/>
+          <w:ilvl w:val="0"/>
+        </w:numPr>
+      </w:pPr>
+      <w:r>
+        <w:t xml:space="preserve">date_end_assessment, the date the patient is no longer assessable</w:t>
+      </w:r>
+    </w:p>
+    <w:p>
+      <w:pPr>
+        <w:pStyle w:val="Compact"/>
+        <w:numPr>
+          <w:numId w:val="1002"/>
           <w:ilvl w:val="0"/>
         </w:numPr>
       </w:pPr>
@@ -2160,7 +2383,7 @@
       <w:pPr>
         <w:pStyle w:val="Compact"/>
         <w:numPr>
-          <w:numId w:val="1002"/>
+          <w:numId w:val="1003"/>
           <w:ilvl w:val="0"/>
         </w:numPr>
       </w:pPr>
@@ -2175,43 +2398,6 @@
       </w:r>
       <w:r>
         <w:t xml:space="preserve">)</w:t>
-      </w:r>
-    </w:p>
-    <w:p>
-      <w:pPr>
-        <w:pStyle w:val="Compact"/>
-        <w:numPr>
-          <w:numId w:val="1002"/>
-          <w:ilvl w:val="0"/>
-        </w:numPr>
-      </w:pPr>
-      <w:r>
-        <w:t xml:space="preserve">A cycle or time period table, detailing what the toxicities were and what grade they were in a specified cycle or cycles (</w:t>
-      </w:r>
-      <w:r>
-        <w:rPr>
-          <w:rStyle w:val="VerbatimChar"/>
-        </w:rPr>
-        <w:t xml:space="preserve">print_toxTable_cycle</w:t>
-      </w:r>
-      <w:r>
-        <w:t xml:space="preserve">)</w:t>
-      </w:r>
-    </w:p>
-    <w:p>
-      <w:pPr>
-        <w:pStyle w:val="FirstParagraph"/>
-      </w:pPr>
-      <w:r>
-        <w:t xml:space="preserve">You should note that due to the limitations of markdown these tables output via a markdown file do not contain treatment labels. If there is more than one treatment then these will have to be added by hand. Alternatively you can obtain these labels automatically using a latex based solution.</w:t>
-      </w:r>
-    </w:p>
-    <w:p>
-      <w:pPr>
-        <w:pStyle w:val="BodyText"/>
-      </w:pPr>
-      <w:r>
-        <w:t xml:space="preserve">There are a number of options for both tables:</w:t>
       </w:r>
     </w:p>
     <w:p>
@@ -2223,79 +2409,16 @@
         </w:numPr>
       </w:pPr>
       <w:r>
+        <w:t xml:space="preserve">A cycle or time period table, detailing what the toxicities were and what grade they were in a specified cycle or cycles (</w:t>
+      </w:r>
+      <w:r>
         <w:rPr>
           <w:rStyle w:val="VerbatimChar"/>
         </w:rPr>
-        <w:t xml:space="preserve">discardBaseline</w:t>
-      </w:r>
-      <w:r>
-        <w:t xml:space="preserve"> </w:t>
-      </w:r>
-      <w:r>
-        <w:t xml:space="preserve">A logical value used to determine if toxicities reported at baseline should be reported or not. The default is FALSE.</w:t>
-      </w:r>
-    </w:p>
-    <w:p>
-      <w:pPr>
-        <w:pStyle w:val="Compact"/>
-        <w:numPr>
-          <w:numId w:val="1003"/>
-          <w:ilvl w:val="0"/>
-        </w:numPr>
-      </w:pPr>
-      <w:r>
-        <w:rPr>
-          <w:rStyle w:val="VerbatimChar"/>
-        </w:rPr>
-        <w:t xml:space="preserve">tabulationMethod</w:t>
-      </w:r>
-      <w:r>
-        <w:t xml:space="preserve"> </w:t>
-      </w:r>
-      <w:r>
-        <w:t xml:space="preserve">One of "worst" or "all" determining if all toxicity changes are counted or only the worst reported grade in a time period. The default is worst.</w:t>
-      </w:r>
-    </w:p>
-    <w:p>
-      <w:pPr>
-        <w:pStyle w:val="Compact"/>
-        <w:numPr>
-          <w:numId w:val="1003"/>
-          <w:ilvl w:val="0"/>
-        </w:numPr>
-      </w:pPr>
-      <w:r>
-        <w:rPr>
-          <w:rStyle w:val="VerbatimChar"/>
-        </w:rPr>
-        <w:t xml:space="preserve">tabulationPercent</w:t>
-      </w:r>
-      <w:r>
-        <w:t xml:space="preserve"> </w:t>
-      </w:r>
-      <w:r>
-        <w:t xml:space="preserve">A logical value used to determine if toxicity tables should report counts (FALSE) or percentages (TRUE). The default is FALSE.</w:t>
-      </w:r>
-    </w:p>
-    <w:p>
-      <w:pPr>
-        <w:pStyle w:val="Compact"/>
-        <w:numPr>
-          <w:numId w:val="1003"/>
-          <w:ilvl w:val="0"/>
-        </w:numPr>
-      </w:pPr>
-      <w:r>
-        <w:rPr>
-          <w:rStyle w:val="VerbatimChar"/>
-        </w:rPr>
-        <w:t xml:space="preserve">cumulativeGrades</w:t>
-      </w:r>
-      <w:r>
-        <w:t xml:space="preserve"> </w:t>
-      </w:r>
-      <w:r>
-        <w:t xml:space="preserve">A logical value used to determine whether toxicity grades should be reported cumulatively or not. Defaut is TRUE.</w:t>
+        <w:t xml:space="preserve">print_toxTable_cycle</w:t>
+      </w:r>
+      <w:r>
+        <w:t xml:space="preserve">)</w:t>
       </w:r>
     </w:p>
     <w:p>
@@ -2303,17 +2426,15 @@
         <w:pStyle w:val="FirstParagraph"/>
       </w:pPr>
       <w:r>
-        <w:t xml:space="preserve">There are also some options specific to each table.</w:t>
+        <w:t xml:space="preserve">You should note that due to the limitations of markdown these tables output via a markdown file do not contain treatment labels. If there is more than one treatment then these will have to be added by hand. Alternatively you can obtain these labels automatically using a latex based solution.</w:t>
       </w:r>
     </w:p>
     <w:p>
       <w:pPr>
-        <w:pStyle w:val="Heading3"/>
+        <w:pStyle w:val="BodyText"/>
       </w:pPr>
-      <w:bookmarkStart w:id="29" w:name="summary"/>
-      <w:bookmarkEnd w:id="29"/>
-      <w:r>
-        <w:t xml:space="preserve">Summary:</w:t>
+      <w:r>
+        <w:t xml:space="preserve">There are a number of options for both tables:</w:t>
       </w:r>
     </w:p>
     <w:p>
@@ -2328,25 +2449,13 @@
         <w:rPr>
           <w:rStyle w:val="VerbatimChar"/>
         </w:rPr>
-        <w:t xml:space="preserve">sumCycleMerge</w:t>
+        <w:t xml:space="preserve">discardBaseline</w:t>
       </w:r>
       <w:r>
         <w:t xml:space="preserve"> </w:t>
       </w:r>
       <w:r>
-        <w:t xml:space="preserve">Cycles to merge in the</w:t>
-      </w:r>
-      <w:r>
-        <w:t xml:space="preserve"> </w:t>
-      </w:r>
-      <w:r>
-        <w:rPr>
-          <w:rStyle w:val="VerbatimChar"/>
-        </w:rPr>
-        <w:t xml:space="preserve">print_toxTable_summary</w:t>
-      </w:r>
-      <w:r>
-        <w:t xml:space="preserve">. Use numeric values with | to divide the merged cycles and , to divide cycles in a merge e.g. "1,2|3,4,5" is two merged time periods with the first 2 time periods and the last 3 time periods.</w:t>
+        <w:t xml:space="preserve">A logical value used to determine if toxicities reported at baseline should be reported or not. The default is FALSE.</w:t>
       </w:r>
     </w:p>
     <w:p>
@@ -2361,23 +2470,73 @@
         <w:rPr>
           <w:rStyle w:val="VerbatimChar"/>
         </w:rPr>
-        <w:t xml:space="preserve">sumColumnMerge</w:t>
+        <w:t xml:space="preserve">tabulationMethod</w:t>
       </w:r>
       <w:r>
         <w:t xml:space="preserve"> </w:t>
       </w:r>
       <w:r>
-        <w:t xml:space="preserve">Grades to merge in the print_toxTable_summary. Similar syntax to sumCycleMerge.</w:t>
+        <w:t xml:space="preserve">One of "worst" or "all" determining if all toxicity changes are counted or only the worst reported grade in a time period. The default is worst.</w:t>
+      </w:r>
+    </w:p>
+    <w:p>
+      <w:pPr>
+        <w:pStyle w:val="Compact"/>
+        <w:numPr>
+          <w:numId w:val="1004"/>
+          <w:ilvl w:val="0"/>
+        </w:numPr>
+      </w:pPr>
+      <w:r>
+        <w:rPr>
+          <w:rStyle w:val="VerbatimChar"/>
+        </w:rPr>
+        <w:t xml:space="preserve">tabulationPercent</w:t>
+      </w:r>
+      <w:r>
+        <w:t xml:space="preserve"> </w:t>
+      </w:r>
+      <w:r>
+        <w:t xml:space="preserve">A logical value used to determine if toxicity tables should report counts (FALSE) or percentages (TRUE). The default is FALSE.</w:t>
+      </w:r>
+    </w:p>
+    <w:p>
+      <w:pPr>
+        <w:pStyle w:val="Compact"/>
+        <w:numPr>
+          <w:numId w:val="1004"/>
+          <w:ilvl w:val="0"/>
+        </w:numPr>
+      </w:pPr>
+      <w:r>
+        <w:rPr>
+          <w:rStyle w:val="VerbatimChar"/>
+        </w:rPr>
+        <w:t xml:space="preserve">cumulativeGrades</w:t>
+      </w:r>
+      <w:r>
+        <w:t xml:space="preserve"> </w:t>
+      </w:r>
+      <w:r>
+        <w:t xml:space="preserve">A logical value used to determine whether toxicity grades should be reported cumulatively or not. Defaut is TRUE.</w:t>
+      </w:r>
+    </w:p>
+    <w:p>
+      <w:pPr>
+        <w:pStyle w:val="FirstParagraph"/>
+      </w:pPr>
+      <w:r>
+        <w:t xml:space="preserve">There are also some options specific to each table.</w:t>
       </w:r>
     </w:p>
     <w:p>
       <w:pPr>
         <w:pStyle w:val="Heading3"/>
       </w:pPr>
-      <w:bookmarkStart w:id="30" w:name="cycle"/>
-      <w:bookmarkEnd w:id="30"/>
-      <w:r>
-        <w:t xml:space="preserve">Cycle:</w:t>
+      <w:bookmarkStart w:id="29" w:name="summary"/>
+      <w:bookmarkEnd w:id="29"/>
+      <w:r>
+        <w:t xml:space="preserve">Summary:</w:t>
       </w:r>
     </w:p>
     <w:p>
@@ -2392,13 +2551,25 @@
         <w:rPr>
           <w:rStyle w:val="VerbatimChar"/>
         </w:rPr>
-        <w:t xml:space="preserve">cycleCycleMerge</w:t>
+        <w:t xml:space="preserve">sumCycleMerge</w:t>
       </w:r>
       <w:r>
         <w:t xml:space="preserve"> </w:t>
       </w:r>
       <w:r>
-        <w:t xml:space="preserve">Cycles to merge in the print_toxTable_cycle. Similar syntax to sumCycleMerge.</w:t>
+        <w:t xml:space="preserve">Cycles to merge in the</w:t>
+      </w:r>
+      <w:r>
+        <w:t xml:space="preserve"> </w:t>
+      </w:r>
+      <w:r>
+        <w:rPr>
+          <w:rStyle w:val="VerbatimChar"/>
+        </w:rPr>
+        <w:t xml:space="preserve">print_toxTable_summary</w:t>
+      </w:r>
+      <w:r>
+        <w:t xml:space="preserve">. Use numeric values with | to divide the merged cycles and , to divide cycles in a merge e.g. "1,2|3,4,5" is two merged time periods with the first 2 time periods and the last 3 time periods.</w:t>
       </w:r>
     </w:p>
     <w:p>
@@ -2413,20 +2584,72 @@
         <w:rPr>
           <w:rStyle w:val="VerbatimChar"/>
         </w:rPr>
-        <w:t xml:space="preserve">cycleColumnMerge</w:t>
+        <w:t xml:space="preserve">sumColumnMerge</w:t>
       </w:r>
       <w:r>
         <w:t xml:space="preserve"> </w:t>
       </w:r>
       <w:r>
-        <w:t xml:space="preserve">Grades to merge in the print_toxTable_cycle. Similar syntax to sumCycleMerge.</w:t>
+        <w:t xml:space="preserve">Grades to merge in the print_toxTable_summary. Similar syntax to sumCycleMerge.</w:t>
+      </w:r>
+    </w:p>
+    <w:p>
+      <w:pPr>
+        <w:pStyle w:val="Heading3"/>
+      </w:pPr>
+      <w:bookmarkStart w:id="30" w:name="cycle"/>
+      <w:bookmarkEnd w:id="30"/>
+      <w:r>
+        <w:t xml:space="preserve">Cycle:</w:t>
       </w:r>
     </w:p>
     <w:p>
       <w:pPr>
         <w:pStyle w:val="Compact"/>
         <w:numPr>
-          <w:numId w:val="1005"/>
+          <w:numId w:val="1006"/>
+          <w:ilvl w:val="0"/>
+        </w:numPr>
+      </w:pPr>
+      <w:r>
+        <w:rPr>
+          <w:rStyle w:val="VerbatimChar"/>
+        </w:rPr>
+        <w:t xml:space="preserve">cycleCycleMerge</w:t>
+      </w:r>
+      <w:r>
+        <w:t xml:space="preserve"> </w:t>
+      </w:r>
+      <w:r>
+        <w:t xml:space="preserve">Cycles to merge in the print_toxTable_cycle. Similar syntax to sumCycleMerge.</w:t>
+      </w:r>
+    </w:p>
+    <w:p>
+      <w:pPr>
+        <w:pStyle w:val="Compact"/>
+        <w:numPr>
+          <w:numId w:val="1006"/>
+          <w:ilvl w:val="0"/>
+        </w:numPr>
+      </w:pPr>
+      <w:r>
+        <w:rPr>
+          <w:rStyle w:val="VerbatimChar"/>
+        </w:rPr>
+        <w:t xml:space="preserve">cycleColumnMerge</w:t>
+      </w:r>
+      <w:r>
+        <w:t xml:space="preserve"> </w:t>
+      </w:r>
+      <w:r>
+        <w:t xml:space="preserve">Grades to merge in the print_toxTable_cycle. Similar syntax to sumCycleMerge.</w:t>
+      </w:r>
+    </w:p>
+    <w:p>
+      <w:pPr>
+        <w:pStyle w:val="Compact"/>
+        <w:numPr>
+          <w:numId w:val="1006"/>
           <w:ilvl w:val="0"/>
         </w:numPr>
       </w:pPr>
@@ -12592,7 +12815,7 @@
         <w:rPr>
           <w:rStyle w:val="VerbatimChar"/>
         </w:rPr>
-        <w:t xml:space="preserve">## % Fri Apr 29 15:07:34 2016</w:t>
+        <w:t xml:space="preserve">## % Fri May 06 08:48:47 2016</w:t>
       </w:r>
       <w:r>
         <w:br w:type="textWrapping"/>
@@ -13283,7 +13506,7 @@
       <w:pPr>
         <w:pStyle w:val="Compact"/>
         <w:numPr>
-          <w:numId w:val="1006"/>
+          <w:numId w:val="1007"/>
           <w:ilvl w:val="0"/>
         </w:numPr>
       </w:pPr>
@@ -13295,7 +13518,7 @@
       <w:pPr>
         <w:pStyle w:val="Compact"/>
         <w:numPr>
-          <w:numId w:val="1006"/>
+          <w:numId w:val="1007"/>
           <w:ilvl w:val="0"/>
         </w:numPr>
       </w:pPr>
@@ -13307,7 +13530,7 @@
       <w:pPr>
         <w:pStyle w:val="Compact"/>
         <w:numPr>
-          <w:numId w:val="1006"/>
+          <w:numId w:val="1007"/>
           <w:ilvl w:val="0"/>
         </w:numPr>
       </w:pPr>
@@ -13319,7 +13542,7 @@
       <w:pPr>
         <w:pStyle w:val="Compact"/>
         <w:numPr>
-          <w:numId w:val="1006"/>
+          <w:numId w:val="1007"/>
           <w:ilvl w:val="0"/>
         </w:numPr>
       </w:pPr>
@@ -13331,7 +13554,7 @@
       <w:pPr>
         <w:pStyle w:val="Compact"/>
         <w:numPr>
-          <w:numId w:val="1006"/>
+          <w:numId w:val="1007"/>
           <w:ilvl w:val="0"/>
         </w:numPr>
       </w:pPr>
@@ -13343,7 +13566,7 @@
       <w:pPr>
         <w:pStyle w:val="Compact"/>
         <w:numPr>
-          <w:numId w:val="1006"/>
+          <w:numId w:val="1007"/>
           <w:ilvl w:val="0"/>
         </w:numPr>
       </w:pPr>
@@ -13355,7 +13578,7 @@
       <w:pPr>
         <w:pStyle w:val="Compact"/>
         <w:numPr>
-          <w:numId w:val="1006"/>
+          <w:numId w:val="1007"/>
           <w:ilvl w:val="0"/>
         </w:numPr>
       </w:pPr>
@@ -21129,7 +21352,7 @@
     </w:lvl>
   </w:abstractNum>
   <w:abstractNum w:abstractNumId="990">
-    <w:nsid w:val="93897132"/>
+    <w:nsid w:val="a9965d3e"/>
     <w:multiLevelType w:val="multilevel"/>
     <w:lvl w:ilvl="0">
       <w:numFmt w:val="bullet"/>
@@ -21209,8 +21432,96 @@
       </w:pPr>
     </w:lvl>
   </w:abstractNum>
+  <w:abstractNum w:abstractNumId="99411">
+    <w:nsid w:val="cd352b4a"/>
+    <w:multiLevelType w:val="multilevel"/>
+    <w:lvl w:ilvl="0">
+      <w:start w:val="1"/>
+      <w:numFmt w:val="decimal"/>
+      <w:lvlText w:val="%1."/>
+      <w:lvlJc w:val="left"/>
+      <w:pPr>
+        <w:tabs>
+          <w:tab w:val="num" w:pos="0"/>
+        </w:tabs>
+        <w:ind w:left="480" w:hanging="480"/>
+      </w:pPr>
+    </w:lvl>
+    <w:lvl w:ilvl="1">
+      <w:start w:val="1"/>
+      <w:numFmt w:val="decimal"/>
+      <w:lvlText w:val="%2."/>
+      <w:lvlJc w:val="left"/>
+      <w:pPr>
+        <w:tabs>
+          <w:tab w:val="num" w:pos="720"/>
+        </w:tabs>
+        <w:ind w:left="1200" w:hanging="480"/>
+      </w:pPr>
+    </w:lvl>
+    <w:lvl w:ilvl="2">
+      <w:start w:val="1"/>
+      <w:numFmt w:val="decimal"/>
+      <w:lvlText w:val="%3."/>
+      <w:lvlJc w:val="left"/>
+      <w:pPr>
+        <w:tabs>
+          <w:tab w:val="num" w:pos="1440"/>
+        </w:tabs>
+        <w:ind w:left="1920" w:hanging="480"/>
+      </w:pPr>
+    </w:lvl>
+    <w:lvl w:ilvl="3">
+      <w:start w:val="1"/>
+      <w:numFmt w:val="decimal"/>
+      <w:lvlText w:val="%4."/>
+      <w:lvlJc w:val="left"/>
+      <w:pPr>
+        <w:tabs>
+          <w:tab w:val="num" w:pos="2160"/>
+        </w:tabs>
+        <w:ind w:left="2640" w:hanging="480"/>
+      </w:pPr>
+    </w:lvl>
+    <w:lvl w:ilvl="4">
+      <w:start w:val="1"/>
+      <w:numFmt w:val="decimal"/>
+      <w:lvlText w:val="%5."/>
+      <w:lvlJc w:val="left"/>
+      <w:pPr>
+        <w:tabs>
+          <w:tab w:val="num" w:pos="2880"/>
+        </w:tabs>
+        <w:ind w:left="3360" w:hanging="480"/>
+      </w:pPr>
+    </w:lvl>
+    <w:lvl w:ilvl="5">
+      <w:start w:val="1"/>
+      <w:numFmt w:val="decimal"/>
+      <w:lvlText w:val="%6."/>
+      <w:lvlJc w:val="left"/>
+      <w:pPr>
+        <w:tabs>
+          <w:tab w:val="num" w:pos="3600"/>
+        </w:tabs>
+        <w:ind w:left="4080" w:hanging="480"/>
+      </w:pPr>
+    </w:lvl>
+    <w:lvl w:ilvl="6">
+      <w:start w:val="1"/>
+      <w:numFmt w:val="decimal"/>
+      <w:lvlText w:val="%7."/>
+      <w:lvlJc w:val="left"/>
+      <w:pPr>
+        <w:tabs>
+          <w:tab w:val="num" w:pos="4320"/>
+        </w:tabs>
+        <w:ind w:left="4800" w:hanging="480"/>
+      </w:pPr>
+    </w:lvl>
+  </w:abstractNum>
   <w:abstractNum w:abstractNumId="991">
-    <w:nsid w:val="8cc99c7b"/>
+    <w:nsid w:val="66c06548"/>
     <w:multiLevelType w:val="multilevel"/>
     <w:lvl w:ilvl="0">
       <w:numFmt w:val="bullet"/>
@@ -21297,7 +21608,28 @@
     <w:abstractNumId w:val="990"/>
   </w:num>
   <w:num w:numId="1001">
-    <w:abstractNumId w:val="991"/>
+    <w:abstractNumId w:val="99411"/>
+    <w:lvlOverride w:ilvl="0">
+      <w:startOverride w:val="1"/>
+    </w:lvlOverride>
+    <w:lvlOverride w:ilvl="1">
+      <w:startOverride w:val="1"/>
+    </w:lvlOverride>
+    <w:lvlOverride w:ilvl="2">
+      <w:startOverride w:val="1"/>
+    </w:lvlOverride>
+    <w:lvlOverride w:ilvl="3">
+      <w:startOverride w:val="1"/>
+    </w:lvlOverride>
+    <w:lvlOverride w:ilvl="4">
+      <w:startOverride w:val="1"/>
+    </w:lvlOverride>
+    <w:lvlOverride w:ilvl="5">
+      <w:startOverride w:val="1"/>
+    </w:lvlOverride>
+    <w:lvlOverride w:ilvl="6">
+      <w:startOverride w:val="1"/>
+    </w:lvlOverride>
   </w:num>
   <w:num w:numId="1002">
     <w:abstractNumId w:val="991"/>
@@ -21312,6 +21644,9 @@
     <w:abstractNumId w:val="991"/>
   </w:num>
   <w:num w:numId="1006">
+    <w:abstractNumId w:val="991"/>
+  </w:num>
+  <w:num w:numId="1007">
     <w:abstractNumId w:val="991"/>
   </w:num>
 </w:numbering>

</xml_diff>